<commit_message>
renewal LSTM back to 10 days ago
</commit_message>
<xml_diff>
--- a/memo/memo_10_17.docx
+++ b/memo/memo_10_17.docx
@@ -1194,6 +1194,7 @@
     <w:p>
       <w:pPr>
         <w:rPr>
+          <w:rFonts w:hint="eastAsia"/>
           <w:lang w:eastAsia="ja-JP"/>
         </w:rPr>
       </w:pPr>
@@ -1282,396 +1283,378 @@
     </w:p>
     <w:p>
       <w:pPr>
+        <w:rPr>
+          <w:rFonts w:hint="eastAsia"/>
+          <w:lang w:eastAsia="ja-JP"/>
+        </w:rPr>
+      </w:pPr>
+      <w:r>
+        <w:rPr>
+          <w:rFonts w:hint="eastAsia"/>
+          <w:lang w:eastAsia="ja-JP"/>
+        </w:rPr>
+        <w:tab/>
+      </w:r>
+      <w:r>
+        <w:rPr>
+          <w:lang w:eastAsia="ja-JP"/>
+        </w:rPr>
+        <w:t>chunk_size</w:t>
+      </w:r>
+      <w:r>
+        <w:rPr>
+          <w:rFonts w:hint="eastAsia"/>
+          <w:lang w:eastAsia="ja-JP"/>
+        </w:rPr>
+        <w:t>を変えると自動的に</w:t>
+      </w:r>
+      <w:r>
+        <w:rPr>
+          <w:rFonts w:hint="eastAsia"/>
+          <w:lang w:eastAsia="ja-JP"/>
+        </w:rPr>
+        <w:t>使うデータを調整できるようにした</w:t>
+      </w:r>
+      <w:r>
+        <w:rPr>
+          <w:rFonts w:hint="eastAsia"/>
+          <w:lang w:eastAsia="ja-JP"/>
+        </w:rPr>
+        <w:t>い</w:t>
+      </w:r>
+    </w:p>
+    <w:p>
+      <w:pPr>
+        <w:rPr>
+          <w:rFonts w:hint="eastAsia"/>
+          <w:lang w:eastAsia="ja-JP"/>
+        </w:rPr>
+      </w:pPr>
+    </w:p>
+    <w:p>
+      <w:pPr>
+        <w:rPr>
+          <w:rFonts w:hint="eastAsia"/>
+          <w:lang w:eastAsia="ja-JP"/>
+        </w:rPr>
+      </w:pPr>
+      <w:r>
+        <w:rPr>
+          <w:rFonts w:hint="eastAsia"/>
+          <w:lang w:eastAsia="ja-JP"/>
+        </w:rPr>
+        <w:t>そもそもモデルが不適当？</w:t>
+      </w:r>
+    </w:p>
+    <w:p>
+      <w:pPr>
+        <w:ind w:firstLine="720"/>
+        <w:rPr>
+          <w:rFonts w:hint="eastAsia"/>
+          <w:lang w:eastAsia="ja-JP"/>
+        </w:rPr>
+      </w:pPr>
+      <w:r>
+        <w:rPr>
+          <w:rFonts w:hint="eastAsia"/>
+          <w:lang w:eastAsia="ja-JP"/>
+        </w:rPr>
+        <w:t>言葉だと説明しづらいので</w:t>
+      </w:r>
+      <w:r>
+        <w:rPr>
+          <w:rFonts w:hint="eastAsia"/>
+          <w:lang w:eastAsia="ja-JP"/>
+        </w:rPr>
+        <w:t>板書とかでやりたい</w:t>
+      </w:r>
+    </w:p>
+    <w:p>
+      <w:pPr>
+        <w:ind w:firstLine="720"/>
+        <w:rPr>
+          <w:lang w:eastAsia="ja-JP"/>
+        </w:rPr>
+      </w:pPr>
+      <w:r>
+        <w:rPr>
+          <w:rFonts w:hint="eastAsia"/>
+          <w:lang w:eastAsia="ja-JP"/>
+        </w:rPr>
+        <w:br/>
+      </w:r>
+      <w:r>
+        <w:rPr>
+          <w:lang w:eastAsia="ja-JP"/>
+        </w:rPr>
+        <w:t>optimizer</w:t>
+      </w:r>
+      <w:r>
+        <w:rPr>
+          <w:rFonts w:hint="eastAsia"/>
+          <w:lang w:eastAsia="ja-JP"/>
+        </w:rPr>
+        <w:t>が</w:t>
+      </w:r>
+      <w:r>
+        <w:rPr>
+          <w:rFonts w:hint="eastAsia"/>
+          <w:lang w:eastAsia="ja-JP"/>
+        </w:rPr>
+        <w:t>不適当</w:t>
+      </w:r>
+      <w:r>
+        <w:rPr>
+          <w:rFonts w:hint="eastAsia"/>
+          <w:lang w:eastAsia="ja-JP"/>
+        </w:rPr>
+        <w:t>？</w:t>
+      </w:r>
+      <w:r>
+        <w:rPr>
+          <w:lang w:eastAsia="ja-JP"/>
+        </w:rPr>
+        <w:t>Adam</w:t>
+      </w:r>
+      <w:r>
+        <w:rPr>
+          <w:rFonts w:hint="eastAsia"/>
+          <w:lang w:eastAsia="ja-JP"/>
+        </w:rPr>
+        <w:t>は学習が進むにつれてだんだん更新しなくなる</w:t>
+      </w:r>
+    </w:p>
+    <w:p>
+      <w:pPr>
         <w:ind w:left="720"/>
         <w:rPr>
-          <w:lang w:eastAsia="ja-JP"/>
-        </w:rPr>
-      </w:pPr>
-      <w:r>
-        <w:rPr>
-          <w:lang w:eastAsia="ja-JP"/>
-        </w:rPr>
-        <w:t>chunk_size</w:t>
-      </w:r>
-      <w:r>
-        <w:rPr>
-          <w:rFonts w:hint="eastAsia"/>
-          <w:lang w:eastAsia="ja-JP"/>
-        </w:rPr>
-        <w:t>を変えると自動的に</w:t>
-      </w:r>
-      <w:r>
-        <w:rPr>
-          <w:rFonts w:hint="eastAsia"/>
-          <w:lang w:eastAsia="ja-JP"/>
-        </w:rPr>
-        <w:t>使うデータを調整できるようにした</w:t>
-      </w:r>
-      <w:r>
-        <w:rPr>
-          <w:rFonts w:hint="eastAsia"/>
-          <w:lang w:eastAsia="ja-JP"/>
-        </w:rPr>
-        <w:t>い</w:t>
-      </w:r>
-      <w:r>
-        <w:rPr>
-          <w:lang w:eastAsia="ja-JP"/>
-        </w:rPr>
-        <w:t>(</w:t>
-      </w:r>
-      <w:r>
-        <w:rPr>
-          <w:rFonts w:hint="eastAsia"/>
-          <w:lang w:eastAsia="ja-JP"/>
-        </w:rPr>
-        <w:t>しまし</w:t>
+          <w:rFonts w:hint="eastAsia"/>
+          <w:lang w:eastAsia="ja-JP"/>
+        </w:rPr>
+      </w:pPr>
+      <w:r>
+        <w:rPr>
+          <w:lang w:eastAsia="ja-JP"/>
+        </w:rPr>
+        <w:t>MSGD</w:t>
+      </w:r>
+      <w:r>
+        <w:rPr>
+          <w:rFonts w:hint="eastAsia"/>
+          <w:lang w:eastAsia="ja-JP"/>
+        </w:rPr>
+        <w:t>を使って見たが</w:t>
+      </w:r>
+      <w:r>
+        <w:rPr>
+          <w:lang w:eastAsia="ja-JP"/>
+        </w:rPr>
+        <w:t>loss</w:t>
+      </w:r>
+      <w:r>
+        <w:rPr>
+          <w:rFonts w:hint="eastAsia"/>
+          <w:lang w:eastAsia="ja-JP"/>
+        </w:rPr>
+        <w:t>を</w:t>
+      </w:r>
+      <w:r>
+        <w:rPr>
+          <w:lang w:eastAsia="ja-JP"/>
+        </w:rPr>
+        <w:t>x1000</w:t>
+      </w:r>
+      <w:r>
+        <w:rPr>
+          <w:rFonts w:hint="eastAsia"/>
+          <w:lang w:eastAsia="ja-JP"/>
+        </w:rPr>
+        <w:t>をすると</w:t>
+      </w:r>
+      <w:r>
+        <w:rPr>
+          <w:rFonts w:hint="eastAsia"/>
+          <w:lang w:eastAsia="ja-JP"/>
+        </w:rPr>
+        <w:t>発散する</w:t>
+      </w:r>
+      <w:r>
+        <w:rPr>
+          <w:lang w:eastAsia="ja-JP"/>
+        </w:rPr>
+        <w:t>, x1</w:t>
+      </w:r>
+      <w:r>
+        <w:rPr>
+          <w:rFonts w:hint="eastAsia"/>
+          <w:lang w:eastAsia="ja-JP"/>
+        </w:rPr>
+        <w:t>だ</w:t>
+      </w:r>
+      <w:r>
+        <w:rPr>
+          <w:lang w:eastAsia="ja-JP"/>
+        </w:rPr>
+        <w:t>-80</w:t>
+      </w:r>
+      <w:r>
+        <w:rPr>
+          <w:rFonts w:hint="eastAsia"/>
+          <w:lang w:eastAsia="ja-JP"/>
+        </w:rPr>
+        <w:t>のとこに行ってこれまた発散</w:t>
+      </w:r>
+      <w:r>
+        <w:rPr>
+          <w:rFonts w:hint="eastAsia"/>
+          <w:lang w:eastAsia="ja-JP"/>
+        </w:rPr>
+        <w:t xml:space="preserve"> </w:t>
+      </w:r>
+    </w:p>
+    <w:p>
+      <w:pPr>
+        <w:rPr>
+          <w:rFonts w:hint="eastAsia"/>
+          <w:lang w:eastAsia="ja-JP"/>
+        </w:rPr>
+      </w:pPr>
+    </w:p>
+    <w:p>
+      <w:pPr>
+        <w:rPr>
+          <w:lang w:eastAsia="ja-JP"/>
+        </w:rPr>
+      </w:pPr>
+      <w:r>
+        <w:rPr>
+          <w:lang w:eastAsia="ja-JP"/>
+        </w:rPr>
+        <w:t>Loss</w:t>
+      </w:r>
+      <w:r>
+        <w:rPr>
+          <w:rFonts w:hint="eastAsia"/>
+          <w:lang w:eastAsia="ja-JP"/>
+        </w:rPr>
+        <w:t>をどう扱うか</w:t>
+      </w:r>
+    </w:p>
+    <w:p>
+      <w:pPr>
+        <w:rPr>
+          <w:lang w:eastAsia="ja-JP"/>
+        </w:rPr>
+      </w:pPr>
+      <w:r>
+        <w:rPr>
+          <w:lang w:eastAsia="ja-JP"/>
+        </w:rPr>
+        <w:tab/>
+      </w:r>
+      <w:r>
+        <w:rPr>
+          <w:rFonts w:hint="eastAsia"/>
+          <w:lang w:eastAsia="ja-JP"/>
+        </w:rPr>
+        <w:t>普通は</w:t>
+      </w:r>
+      <w:r>
+        <w:rPr>
+          <w:lang w:eastAsia="ja-JP"/>
+        </w:rPr>
+        <w:t>loss</w:t>
+      </w:r>
+      <w:r>
+        <w:rPr>
+          <w:rFonts w:hint="eastAsia"/>
+          <w:lang w:eastAsia="ja-JP"/>
+        </w:rPr>
+        <w:t>を定数倍するとかはしない</w:t>
+      </w:r>
+      <w:r>
+        <w:rPr>
+          <w:rFonts w:hint="eastAsia"/>
+          <w:lang w:eastAsia="ja-JP"/>
+        </w:rPr>
+        <w:t>から</w:t>
+      </w:r>
+      <w:r>
+        <w:rPr>
+          <w:lang w:eastAsia="ja-JP"/>
+        </w:rPr>
+        <w:t>x1000</w:t>
+      </w:r>
+      <w:r>
+        <w:rPr>
+          <w:rFonts w:hint="eastAsia"/>
+          <w:lang w:eastAsia="ja-JP"/>
+        </w:rPr>
+        <w:t>とかしないべきだが</w:t>
+      </w:r>
+      <w:r>
+        <w:rPr>
+          <w:lang w:eastAsia="ja-JP"/>
+        </w:rPr>
+        <w:t>…</w:t>
+      </w:r>
+    </w:p>
+    <w:p>
+      <w:pPr>
+        <w:ind w:left="720"/>
+        <w:rPr>
+          <w:rFonts w:hint="eastAsia"/>
+          <w:lang w:eastAsia="ja-JP"/>
+        </w:rPr>
+      </w:pPr>
+      <w:r>
+        <w:rPr>
+          <w:rFonts w:hint="eastAsia"/>
+          <w:lang w:eastAsia="ja-JP"/>
+        </w:rPr>
+        <w:t>評価関数と同じく</w:t>
+      </w:r>
+      <w:r>
+        <w:rPr>
+          <w:lang w:eastAsia="ja-JP"/>
+        </w:rPr>
+        <w:t>MAE</w:t>
+      </w:r>
+      <w:r>
+        <w:rPr>
+          <w:rFonts w:hint="eastAsia"/>
+          <w:lang w:eastAsia="ja-JP"/>
+        </w:rPr>
+        <w:t>で</w:t>
+      </w:r>
+      <w:r>
+        <w:rPr>
+          <w:lang w:eastAsia="ja-JP"/>
+        </w:rPr>
+        <w:t>loss</w:t>
+      </w:r>
+      <w:r>
+        <w:rPr>
+          <w:rFonts w:hint="eastAsia"/>
+          <w:lang w:eastAsia="ja-JP"/>
+        </w:rPr>
+        <w:t>を計算しているけど一般的な</w:t>
+      </w:r>
+      <w:r>
+        <w:rPr>
+          <w:lang w:eastAsia="ja-JP"/>
+        </w:rPr>
+        <w:t>mse</w:t>
+      </w:r>
+      <w:r>
+        <w:rPr>
+          <w:rFonts w:hint="eastAsia"/>
+          <w:lang w:eastAsia="ja-JP"/>
+        </w:rPr>
+        <w:t>でやったほうがいい？</w:t>
       </w:r>
       <w:bookmarkStart w:id="0" w:name="_GoBack"/>
       <w:bookmarkEnd w:id="0"/>
-      <w:r>
-        <w:rPr>
-          <w:rFonts w:hint="eastAsia"/>
-          <w:lang w:eastAsia="ja-JP"/>
-        </w:rPr>
-        <w:t>た</w:t>
-      </w:r>
-      <w:r>
-        <w:rPr>
-          <w:lang w:eastAsia="ja-JP"/>
-        </w:rPr>
-        <w:t>)</w:t>
-      </w:r>
-    </w:p>
-    <w:p>
-      <w:pPr>
-        <w:rPr>
-          <w:rFonts w:hint="eastAsia"/>
-          <w:lang w:eastAsia="ja-JP"/>
-        </w:rPr>
-      </w:pPr>
-    </w:p>
-    <w:p>
-      <w:pPr>
-        <w:rPr>
-          <w:rFonts w:hint="eastAsia"/>
-          <w:lang w:eastAsia="ja-JP"/>
-        </w:rPr>
-      </w:pPr>
-      <w:r>
-        <w:rPr>
-          <w:rFonts w:hint="eastAsia"/>
-          <w:lang w:eastAsia="ja-JP"/>
-        </w:rPr>
-        <w:t>そもそもモデルが不適当？</w:t>
-      </w:r>
-    </w:p>
-    <w:p>
-      <w:pPr>
-        <w:ind w:firstLine="720"/>
-        <w:rPr>
-          <w:rFonts w:hint="eastAsia"/>
-          <w:lang w:eastAsia="ja-JP"/>
-        </w:rPr>
-      </w:pPr>
-      <w:r>
-        <w:rPr>
-          <w:rFonts w:hint="eastAsia"/>
-          <w:lang w:eastAsia="ja-JP"/>
-        </w:rPr>
-        <w:t>言葉だと説明しづらいので</w:t>
-      </w:r>
-      <w:r>
-        <w:rPr>
-          <w:rFonts w:hint="eastAsia"/>
-          <w:lang w:eastAsia="ja-JP"/>
-        </w:rPr>
-        <w:t>板書とかでやりたい</w:t>
-      </w:r>
-    </w:p>
-    <w:p>
-      <w:pPr>
-        <w:ind w:firstLine="720"/>
-        <w:rPr>
-          <w:lang w:eastAsia="ja-JP"/>
-        </w:rPr>
-      </w:pPr>
-      <w:r>
-        <w:rPr>
-          <w:rFonts w:hint="eastAsia"/>
-          <w:lang w:eastAsia="ja-JP"/>
-        </w:rPr>
-        <w:br/>
-      </w:r>
-      <w:r>
-        <w:rPr>
-          <w:lang w:eastAsia="ja-JP"/>
-        </w:rPr>
-        <w:t>optimizer</w:t>
-      </w:r>
-      <w:r>
-        <w:rPr>
-          <w:rFonts w:hint="eastAsia"/>
-          <w:lang w:eastAsia="ja-JP"/>
-        </w:rPr>
-        <w:t>が</w:t>
-      </w:r>
-      <w:r>
-        <w:rPr>
-          <w:rFonts w:hint="eastAsia"/>
-          <w:lang w:eastAsia="ja-JP"/>
-        </w:rPr>
-        <w:t>不適当</w:t>
-      </w:r>
-      <w:r>
-        <w:rPr>
-          <w:rFonts w:hint="eastAsia"/>
-          <w:lang w:eastAsia="ja-JP"/>
-        </w:rPr>
-        <w:t>？</w:t>
-      </w:r>
-      <w:r>
-        <w:rPr>
-          <w:lang w:eastAsia="ja-JP"/>
-        </w:rPr>
-        <w:t>Adam</w:t>
-      </w:r>
-      <w:r>
-        <w:rPr>
-          <w:rFonts w:hint="eastAsia"/>
-          <w:lang w:eastAsia="ja-JP"/>
-        </w:rPr>
-        <w:t>は学習が進むにつれてだんだん更新しなくなる</w:t>
-      </w:r>
-    </w:p>
-    <w:p>
-      <w:pPr>
-        <w:ind w:left="720"/>
-        <w:rPr>
-          <w:rFonts w:hint="eastAsia"/>
-          <w:lang w:eastAsia="ja-JP"/>
-        </w:rPr>
-      </w:pPr>
-      <w:r>
-        <w:rPr>
-          <w:lang w:eastAsia="ja-JP"/>
-        </w:rPr>
-        <w:t>MSGD</w:t>
-      </w:r>
-      <w:r>
-        <w:rPr>
-          <w:rFonts w:hint="eastAsia"/>
-          <w:lang w:eastAsia="ja-JP"/>
-        </w:rPr>
-        <w:t>を使って見たが</w:t>
-      </w:r>
-      <w:r>
-        <w:rPr>
-          <w:lang w:eastAsia="ja-JP"/>
-        </w:rPr>
-        <w:t>loss</w:t>
-      </w:r>
-      <w:r>
-        <w:rPr>
-          <w:rFonts w:hint="eastAsia"/>
-          <w:lang w:eastAsia="ja-JP"/>
-        </w:rPr>
-        <w:t>を</w:t>
-      </w:r>
-      <w:r>
-        <w:rPr>
-          <w:lang w:eastAsia="ja-JP"/>
-        </w:rPr>
-        <w:t>x1000</w:t>
-      </w:r>
-      <w:r>
-        <w:rPr>
-          <w:rFonts w:hint="eastAsia"/>
-          <w:lang w:eastAsia="ja-JP"/>
-        </w:rPr>
-        <w:t>をすると</w:t>
-      </w:r>
-      <w:r>
-        <w:rPr>
-          <w:rFonts w:hint="eastAsia"/>
-          <w:lang w:eastAsia="ja-JP"/>
-        </w:rPr>
-        <w:t>発散する</w:t>
-      </w:r>
-      <w:r>
-        <w:rPr>
-          <w:lang w:eastAsia="ja-JP"/>
-        </w:rPr>
-        <w:t>, x1</w:t>
-      </w:r>
-      <w:r>
-        <w:rPr>
-          <w:rFonts w:hint="eastAsia"/>
-          <w:lang w:eastAsia="ja-JP"/>
-        </w:rPr>
-        <w:t>だ</w:t>
-      </w:r>
-      <w:r>
-        <w:rPr>
-          <w:lang w:eastAsia="ja-JP"/>
-        </w:rPr>
-        <w:t>-80</w:t>
-      </w:r>
-      <w:r>
-        <w:rPr>
-          <w:rFonts w:hint="eastAsia"/>
-          <w:lang w:eastAsia="ja-JP"/>
-        </w:rPr>
-        <w:t>のとこに行ってこれまた発散</w:t>
-      </w:r>
-      <w:r>
-        <w:rPr>
-          <w:rFonts w:hint="eastAsia"/>
-          <w:lang w:eastAsia="ja-JP"/>
-        </w:rPr>
-        <w:t xml:space="preserve"> </w:t>
-      </w:r>
-    </w:p>
-    <w:p>
-      <w:pPr>
-        <w:rPr>
-          <w:rFonts w:hint="eastAsia"/>
-          <w:lang w:eastAsia="ja-JP"/>
-        </w:rPr>
-      </w:pPr>
-    </w:p>
-    <w:p>
-      <w:pPr>
-        <w:rPr>
-          <w:lang w:eastAsia="ja-JP"/>
-        </w:rPr>
-      </w:pPr>
-      <w:r>
-        <w:rPr>
-          <w:lang w:eastAsia="ja-JP"/>
-        </w:rPr>
-        <w:t>Loss</w:t>
-      </w:r>
-      <w:r>
-        <w:rPr>
-          <w:rFonts w:hint="eastAsia"/>
-          <w:lang w:eastAsia="ja-JP"/>
-        </w:rPr>
-        <w:t>をどう扱うか</w:t>
-      </w:r>
-    </w:p>
-    <w:p>
-      <w:pPr>
-        <w:rPr>
-          <w:lang w:eastAsia="ja-JP"/>
-        </w:rPr>
-      </w:pPr>
-      <w:r>
-        <w:rPr>
-          <w:lang w:eastAsia="ja-JP"/>
-        </w:rPr>
-        <w:tab/>
-      </w:r>
-      <w:r>
-        <w:rPr>
-          <w:rFonts w:hint="eastAsia"/>
-          <w:lang w:eastAsia="ja-JP"/>
-        </w:rPr>
-        <w:t>普通は</w:t>
-      </w:r>
-      <w:r>
-        <w:rPr>
-          <w:lang w:eastAsia="ja-JP"/>
-        </w:rPr>
-        <w:t>loss</w:t>
-      </w:r>
-      <w:r>
-        <w:rPr>
-          <w:rFonts w:hint="eastAsia"/>
-          <w:lang w:eastAsia="ja-JP"/>
-        </w:rPr>
-        <w:t>を定数倍するとかはしない</w:t>
-      </w:r>
-      <w:r>
-        <w:rPr>
-          <w:rFonts w:hint="eastAsia"/>
-          <w:lang w:eastAsia="ja-JP"/>
-        </w:rPr>
-        <w:t>から</w:t>
-      </w:r>
-      <w:r>
-        <w:rPr>
-          <w:lang w:eastAsia="ja-JP"/>
-        </w:rPr>
-        <w:t>x1000</w:t>
-      </w:r>
-      <w:r>
-        <w:rPr>
-          <w:rFonts w:hint="eastAsia"/>
-          <w:lang w:eastAsia="ja-JP"/>
-        </w:rPr>
-        <w:t>とかしないべきだが</w:t>
-      </w:r>
-      <w:r>
-        <w:rPr>
-          <w:lang w:eastAsia="ja-JP"/>
-        </w:rPr>
-        <w:t>…</w:t>
-      </w:r>
-    </w:p>
-    <w:p>
-      <w:pPr>
-        <w:ind w:left="720"/>
-        <w:rPr>
-          <w:lang w:eastAsia="ja-JP"/>
-        </w:rPr>
-      </w:pPr>
-      <w:r>
-        <w:rPr>
-          <w:rFonts w:hint="eastAsia"/>
-          <w:lang w:eastAsia="ja-JP"/>
-        </w:rPr>
-        <w:t>評価関数と同じく</w:t>
-      </w:r>
-      <w:r>
-        <w:rPr>
-          <w:lang w:eastAsia="ja-JP"/>
-        </w:rPr>
-        <w:t>MAE</w:t>
-      </w:r>
-      <w:r>
-        <w:rPr>
-          <w:rFonts w:hint="eastAsia"/>
-          <w:lang w:eastAsia="ja-JP"/>
-        </w:rPr>
-        <w:t>で</w:t>
-      </w:r>
-      <w:r>
-        <w:rPr>
-          <w:lang w:eastAsia="ja-JP"/>
-        </w:rPr>
-        <w:t>loss</w:t>
-      </w:r>
-      <w:r>
-        <w:rPr>
-          <w:rFonts w:hint="eastAsia"/>
-          <w:lang w:eastAsia="ja-JP"/>
-        </w:rPr>
-        <w:t>を計算しているけど一般的な</w:t>
-      </w:r>
-      <w:r>
-        <w:rPr>
-          <w:lang w:eastAsia="ja-JP"/>
-        </w:rPr>
-        <w:t>mse</w:t>
-      </w:r>
-      <w:r>
-        <w:rPr>
-          <w:rFonts w:hint="eastAsia"/>
-          <w:lang w:eastAsia="ja-JP"/>
-        </w:rPr>
-        <w:t>でやったほうがいい？</w:t>
-      </w:r>
     </w:p>
     <w:sectPr>
       <w:pgSz w:w="11900" w:h="16840"/>

</xml_diff>